<commit_message>
Requisitos Funcionales + Objetivo del sistema
</commit_message>
<xml_diff>
--- a/DocumentacionMoviePass.docx
+++ b/DocumentacionMoviePass.docx
@@ -74,36 +74,12 @@
     </w:p>
     <w:p>
       <w:r>
-        <w:t xml:space="preserve">5.1 </w:t>
-      </w:r>
-      <w:proofErr w:type="spellStart"/>
-      <w:r>
-        <w:t>Especificacion</w:t>
-      </w:r>
-      <w:proofErr w:type="spellEnd"/>
-      <w:r>
-        <w:t xml:space="preserve"> caso de uso : Crear función de </w:t>
-      </w:r>
-      <w:proofErr w:type="spellStart"/>
-      <w:r>
-        <w:t>pelicula</w:t>
-      </w:r>
-      <w:proofErr w:type="spellEnd"/>
-      <w:r>
-        <w:t xml:space="preserve"> en sala de cine.</w:t>
-      </w:r>
-    </w:p>
-    <w:p>
-      <w:r>
-        <w:t xml:space="preserve">5,2. </w:t>
-      </w:r>
-      <w:proofErr w:type="spellStart"/>
-      <w:r>
-        <w:t>Especificacion</w:t>
-      </w:r>
-      <w:proofErr w:type="spellEnd"/>
-      <w:r>
-        <w:t xml:space="preserve"> Caso de Uso : Comprar una entrada para una función.</w:t>
+        <w:t>5.1 Especificacion caso de uso : Crear función de pelicula en sala de cine.</w:t>
+      </w:r>
+    </w:p>
+    <w:p>
+      <w:r>
+        <w:t>5,2. Especificacion Caso de Uso : Comprar una entrada para una función.</w:t>
       </w:r>
     </w:p>
     <w:p>
@@ -450,6 +426,56 @@
     </w:p>
     <w:p>
       <w:pPr>
+        <w:ind w:left="1080"/>
+      </w:pPr>
+      <w:r>
+        <w:t>El sistema “MoviePass” deberá cumplir con los siguientes requisitos:</w:t>
+      </w:r>
+    </w:p>
+    <w:p>
+      <w:pPr>
+        <w:pStyle w:val="Prrafodelista"/>
+        <w:numPr>
+          <w:ilvl w:val="0"/>
+          <w:numId w:val="4"/>
+        </w:numPr>
+      </w:pPr>
+      <w:r>
+        <w:t xml:space="preserve">El </w:t>
+      </w:r>
+      <w:r>
+        <w:t>cliente</w:t>
+      </w:r>
+      <w:r>
+        <w:t xml:space="preserve"> </w:t>
+      </w:r>
+      <w:r>
+        <w:t xml:space="preserve">podrá cargar los diferentes cines(con sus respectivas salas y funciones),listar los usuarios que se hayan registrado (con las opción de darles más permisos),consultar las </w:t>
+      </w:r>
+      <w:r>
+        <w:t>estadísticas</w:t>
+      </w:r>
+      <w:r>
+        <w:t xml:space="preserve"> de</w:t>
+      </w:r>
+      <w:r>
+        <w:t xml:space="preserve"> los diferentes cines</w:t>
+      </w:r>
+    </w:p>
+    <w:p>
+      <w:pPr>
+        <w:pStyle w:val="Prrafodelista"/>
+        <w:numPr>
+          <w:ilvl w:val="0"/>
+          <w:numId w:val="4"/>
+        </w:numPr>
+      </w:pPr>
+      <w:r>
+        <w:t xml:space="preserve">El usuario podrá registrarse, ingresar al sistema, consultar las diferentes funciones y comprar entradas </w:t>
+      </w:r>
+    </w:p>
+    <w:p>
+      <w:pPr>
         <w:pStyle w:val="Prrafodelista"/>
         <w:ind w:left="1080"/>
       </w:pPr>
@@ -503,6 +529,162 @@
     </w:p>
     <w:p>
       <w:pPr>
+        <w:ind w:left="720"/>
+      </w:pPr>
+      <w:r>
+        <w:t xml:space="preserve">El </w:t>
+      </w:r>
+      <w:r>
+        <w:t>sistema de gestión de cines y funciones de películas</w:t>
+      </w:r>
+      <w:r>
+        <w:t xml:space="preserve"> está dirigido a compañía de cines, que cuenta con diferentes tipos de usuarios (Cliente - Usuarios). Algunos requerimientos </w:t>
+      </w:r>
+      <w:r>
+        <w:t xml:space="preserve">funcionales </w:t>
+      </w:r>
+      <w:r>
+        <w:t>son:</w:t>
+      </w:r>
+    </w:p>
+    <w:p>
+      <w:pPr>
+        <w:ind w:left="720"/>
+      </w:pPr>
+      <w:r>
+        <w:t>El sistema permitirá al cliente:</w:t>
+      </w:r>
+    </w:p>
+    <w:p>
+      <w:pPr>
+        <w:pStyle w:val="Prrafodelista"/>
+        <w:numPr>
+          <w:ilvl w:val="0"/>
+          <w:numId w:val="5"/>
+        </w:numPr>
+      </w:pPr>
+      <w:r>
+        <w:t>Dar de alta un cine.</w:t>
+      </w:r>
+    </w:p>
+    <w:p>
+      <w:pPr>
+        <w:pStyle w:val="Prrafodelista"/>
+        <w:numPr>
+          <w:ilvl w:val="0"/>
+          <w:numId w:val="5"/>
+        </w:numPr>
+      </w:pPr>
+      <w:r>
+        <w:t>Modificar un cine.</w:t>
+      </w:r>
+    </w:p>
+    <w:p>
+      <w:pPr>
+        <w:pStyle w:val="Prrafodelista"/>
+        <w:numPr>
+          <w:ilvl w:val="0"/>
+          <w:numId w:val="5"/>
+        </w:numPr>
+      </w:pPr>
+      <w:r>
+        <w:t>Agregar salas a un cine.</w:t>
+      </w:r>
+    </w:p>
+    <w:p>
+      <w:pPr>
+        <w:pStyle w:val="Prrafodelista"/>
+        <w:numPr>
+          <w:ilvl w:val="0"/>
+          <w:numId w:val="5"/>
+        </w:numPr>
+      </w:pPr>
+      <w:r>
+        <w:t>Eliminar un cine.</w:t>
+      </w:r>
+    </w:p>
+    <w:p>
+      <w:pPr>
+        <w:pStyle w:val="Prrafodelista"/>
+        <w:numPr>
+          <w:ilvl w:val="0"/>
+          <w:numId w:val="5"/>
+        </w:numPr>
+      </w:pPr>
+      <w:r>
+        <w:t>Agregar una función.</w:t>
+      </w:r>
+    </w:p>
+    <w:p>
+      <w:pPr>
+        <w:ind w:left="720"/>
+      </w:pPr>
+      <w:r>
+        <w:t>De parte del usuario deberá:</w:t>
+      </w:r>
+    </w:p>
+    <w:p>
+      <w:pPr>
+        <w:pStyle w:val="Prrafodelista"/>
+        <w:numPr>
+          <w:ilvl w:val="0"/>
+          <w:numId w:val="6"/>
+        </w:numPr>
+      </w:pPr>
+      <w:r>
+        <w:t>Dar la opción de Registrase.</w:t>
+      </w:r>
+    </w:p>
+    <w:p>
+      <w:pPr>
+        <w:pStyle w:val="Prrafodelista"/>
+        <w:numPr>
+          <w:ilvl w:val="0"/>
+          <w:numId w:val="6"/>
+        </w:numPr>
+      </w:pPr>
+      <w:r>
+        <w:t>Ingresar con una cuenta.</w:t>
+      </w:r>
+    </w:p>
+    <w:p>
+      <w:pPr>
+        <w:pStyle w:val="Prrafodelista"/>
+        <w:numPr>
+          <w:ilvl w:val="0"/>
+          <w:numId w:val="6"/>
+        </w:numPr>
+      </w:pPr>
+      <w:r>
+        <w:t>Consultar las funciones.</w:t>
+      </w:r>
+    </w:p>
+    <w:p>
+      <w:pPr>
+        <w:pStyle w:val="Prrafodelista"/>
+        <w:numPr>
+          <w:ilvl w:val="0"/>
+          <w:numId w:val="6"/>
+        </w:numPr>
+      </w:pPr>
+      <w:r>
+        <w:t>Seleccionar una función.</w:t>
+      </w:r>
+    </w:p>
+    <w:p>
+      <w:pPr>
+        <w:pStyle w:val="Prrafodelista"/>
+        <w:numPr>
+          <w:ilvl w:val="0"/>
+          <w:numId w:val="6"/>
+        </w:numPr>
+      </w:pPr>
+      <w:r>
+        <w:t>Comprar entradas.</w:t>
+      </w:r>
+    </w:p>
+    <w:p>
+      <w:pPr>
         <w:pStyle w:val="Prrafodelista"/>
         <w:numPr>
           <w:ilvl w:val="1"/>
@@ -546,16 +728,7 @@
         </w:numPr>
       </w:pPr>
       <w:r>
-        <w:t xml:space="preserve">Especificación de Caso de Uso: </w:t>
-      </w:r>
-      <w:r>
-        <w:t xml:space="preserve">Crear función de </w:t>
-      </w:r>
-      <w:r>
-        <w:t>película</w:t>
-      </w:r>
-      <w:r>
-        <w:t xml:space="preserve"> en sala de cine</w:t>
+        <w:t>Especificación de Caso de Uso: Crear función de película en sala de cine</w:t>
       </w:r>
     </w:p>
     <w:p>
@@ -567,10 +740,7 @@
         </w:numPr>
       </w:pPr>
       <w:r>
-        <w:t xml:space="preserve">Especificación de Caso de Uso: </w:t>
-      </w:r>
-      <w:r>
-        <w:t>Comprar una entrada para una función</w:t>
+        <w:t>Especificación de Caso de Uso: Comprar una entrada para una función</w:t>
       </w:r>
     </w:p>
     <w:p>
@@ -729,6 +899,119 @@
     </w:lvl>
   </w:abstractNum>
   <w:abstractNum w:abstractNumId="1" w15:restartNumberingAfterBreak="0">
+    <w:nsid w:val="0CE26AE2"/>
+    <w:multiLevelType w:val="hybridMultilevel"/>
+    <w:tmpl w:val="4BA2FDA4"/>
+    <w:lvl w:ilvl="0" w:tplc="2C0A0001">
+      <w:start w:val="1"/>
+      <w:numFmt w:val="bullet"/>
+      <w:lvlText w:val=""/>
+      <w:lvlJc w:val="left"/>
+      <w:pPr>
+        <w:ind w:left="1800" w:hanging="360"/>
+      </w:pPr>
+      <w:rPr>
+        <w:rFonts w:ascii="Symbol" w:hAnsi="Symbol" w:hint="default"/>
+      </w:rPr>
+    </w:lvl>
+    <w:lvl w:ilvl="1" w:tplc="2C0A0003" w:tentative="1">
+      <w:start w:val="1"/>
+      <w:numFmt w:val="bullet"/>
+      <w:lvlText w:val="o"/>
+      <w:lvlJc w:val="left"/>
+      <w:pPr>
+        <w:ind w:left="2520" w:hanging="360"/>
+      </w:pPr>
+      <w:rPr>
+        <w:rFonts w:ascii="Courier New" w:hAnsi="Courier New" w:cs="Courier New" w:hint="default"/>
+      </w:rPr>
+    </w:lvl>
+    <w:lvl w:ilvl="2" w:tplc="2C0A0005" w:tentative="1">
+      <w:start w:val="1"/>
+      <w:numFmt w:val="bullet"/>
+      <w:lvlText w:val=""/>
+      <w:lvlJc w:val="left"/>
+      <w:pPr>
+        <w:ind w:left="3240" w:hanging="360"/>
+      </w:pPr>
+      <w:rPr>
+        <w:rFonts w:ascii="Wingdings" w:hAnsi="Wingdings" w:hint="default"/>
+      </w:rPr>
+    </w:lvl>
+    <w:lvl w:ilvl="3" w:tplc="2C0A0001" w:tentative="1">
+      <w:start w:val="1"/>
+      <w:numFmt w:val="bullet"/>
+      <w:lvlText w:val=""/>
+      <w:lvlJc w:val="left"/>
+      <w:pPr>
+        <w:ind w:left="3960" w:hanging="360"/>
+      </w:pPr>
+      <w:rPr>
+        <w:rFonts w:ascii="Symbol" w:hAnsi="Symbol" w:hint="default"/>
+      </w:rPr>
+    </w:lvl>
+    <w:lvl w:ilvl="4" w:tplc="2C0A0003" w:tentative="1">
+      <w:start w:val="1"/>
+      <w:numFmt w:val="bullet"/>
+      <w:lvlText w:val="o"/>
+      <w:lvlJc w:val="left"/>
+      <w:pPr>
+        <w:ind w:left="4680" w:hanging="360"/>
+      </w:pPr>
+      <w:rPr>
+        <w:rFonts w:ascii="Courier New" w:hAnsi="Courier New" w:cs="Courier New" w:hint="default"/>
+      </w:rPr>
+    </w:lvl>
+    <w:lvl w:ilvl="5" w:tplc="2C0A0005" w:tentative="1">
+      <w:start w:val="1"/>
+      <w:numFmt w:val="bullet"/>
+      <w:lvlText w:val=""/>
+      <w:lvlJc w:val="left"/>
+      <w:pPr>
+        <w:ind w:left="5400" w:hanging="360"/>
+      </w:pPr>
+      <w:rPr>
+        <w:rFonts w:ascii="Wingdings" w:hAnsi="Wingdings" w:hint="default"/>
+      </w:rPr>
+    </w:lvl>
+    <w:lvl w:ilvl="6" w:tplc="2C0A0001" w:tentative="1">
+      <w:start w:val="1"/>
+      <w:numFmt w:val="bullet"/>
+      <w:lvlText w:val=""/>
+      <w:lvlJc w:val="left"/>
+      <w:pPr>
+        <w:ind w:left="6120" w:hanging="360"/>
+      </w:pPr>
+      <w:rPr>
+        <w:rFonts w:ascii="Symbol" w:hAnsi="Symbol" w:hint="default"/>
+      </w:rPr>
+    </w:lvl>
+    <w:lvl w:ilvl="7" w:tplc="2C0A0003" w:tentative="1">
+      <w:start w:val="1"/>
+      <w:numFmt w:val="bullet"/>
+      <w:lvlText w:val="o"/>
+      <w:lvlJc w:val="left"/>
+      <w:pPr>
+        <w:ind w:left="6840" w:hanging="360"/>
+      </w:pPr>
+      <w:rPr>
+        <w:rFonts w:ascii="Courier New" w:hAnsi="Courier New" w:cs="Courier New" w:hint="default"/>
+      </w:rPr>
+    </w:lvl>
+    <w:lvl w:ilvl="8" w:tplc="2C0A0005" w:tentative="1">
+      <w:start w:val="1"/>
+      <w:numFmt w:val="bullet"/>
+      <w:lvlText w:val=""/>
+      <w:lvlJc w:val="left"/>
+      <w:pPr>
+        <w:ind w:left="7560" w:hanging="360"/>
+      </w:pPr>
+      <w:rPr>
+        <w:rFonts w:ascii="Wingdings" w:hAnsi="Wingdings" w:hint="default"/>
+      </w:rPr>
+    </w:lvl>
+  </w:abstractNum>
+  <w:abstractNum w:abstractNumId="2" w15:restartNumberingAfterBreak="0">
     <w:nsid w:val="51532D7F"/>
     <w:multiLevelType w:val="multilevel"/>
     <w:tmpl w:val="795EA038"/>
@@ -849,7 +1132,7 @@
       </w:rPr>
     </w:lvl>
   </w:abstractNum>
-  <w:abstractNum w:abstractNumId="2" w15:restartNumberingAfterBreak="0">
+  <w:abstractNum w:abstractNumId="3" w15:restartNumberingAfterBreak="0">
     <w:nsid w:val="5F673CF1"/>
     <w:multiLevelType w:val="hybridMultilevel"/>
     <w:tmpl w:val="EB361DC4"/>
@@ -863,6 +1146,232 @@
       </w:pPr>
       <w:rPr>
         <w:rFonts w:ascii="Symbol" w:eastAsia="Droid Sans Fallback" w:hAnsi="Symbol" w:cs="Calibri" w:hint="default"/>
+      </w:rPr>
+    </w:lvl>
+    <w:lvl w:ilvl="1" w:tplc="2C0A0003" w:tentative="1">
+      <w:start w:val="1"/>
+      <w:numFmt w:val="bullet"/>
+      <w:lvlText w:val="o"/>
+      <w:lvlJc w:val="left"/>
+      <w:pPr>
+        <w:ind w:left="2160" w:hanging="360"/>
+      </w:pPr>
+      <w:rPr>
+        <w:rFonts w:ascii="Courier New" w:hAnsi="Courier New" w:cs="Courier New" w:hint="default"/>
+      </w:rPr>
+    </w:lvl>
+    <w:lvl w:ilvl="2" w:tplc="2C0A0005" w:tentative="1">
+      <w:start w:val="1"/>
+      <w:numFmt w:val="bullet"/>
+      <w:lvlText w:val=""/>
+      <w:lvlJc w:val="left"/>
+      <w:pPr>
+        <w:ind w:left="2880" w:hanging="360"/>
+      </w:pPr>
+      <w:rPr>
+        <w:rFonts w:ascii="Wingdings" w:hAnsi="Wingdings" w:hint="default"/>
+      </w:rPr>
+    </w:lvl>
+    <w:lvl w:ilvl="3" w:tplc="2C0A0001" w:tentative="1">
+      <w:start w:val="1"/>
+      <w:numFmt w:val="bullet"/>
+      <w:lvlText w:val=""/>
+      <w:lvlJc w:val="left"/>
+      <w:pPr>
+        <w:ind w:left="3600" w:hanging="360"/>
+      </w:pPr>
+      <w:rPr>
+        <w:rFonts w:ascii="Symbol" w:hAnsi="Symbol" w:hint="default"/>
+      </w:rPr>
+    </w:lvl>
+    <w:lvl w:ilvl="4" w:tplc="2C0A0003" w:tentative="1">
+      <w:start w:val="1"/>
+      <w:numFmt w:val="bullet"/>
+      <w:lvlText w:val="o"/>
+      <w:lvlJc w:val="left"/>
+      <w:pPr>
+        <w:ind w:left="4320" w:hanging="360"/>
+      </w:pPr>
+      <w:rPr>
+        <w:rFonts w:ascii="Courier New" w:hAnsi="Courier New" w:cs="Courier New" w:hint="default"/>
+      </w:rPr>
+    </w:lvl>
+    <w:lvl w:ilvl="5" w:tplc="2C0A0005" w:tentative="1">
+      <w:start w:val="1"/>
+      <w:numFmt w:val="bullet"/>
+      <w:lvlText w:val=""/>
+      <w:lvlJc w:val="left"/>
+      <w:pPr>
+        <w:ind w:left="5040" w:hanging="360"/>
+      </w:pPr>
+      <w:rPr>
+        <w:rFonts w:ascii="Wingdings" w:hAnsi="Wingdings" w:hint="default"/>
+      </w:rPr>
+    </w:lvl>
+    <w:lvl w:ilvl="6" w:tplc="2C0A0001" w:tentative="1">
+      <w:start w:val="1"/>
+      <w:numFmt w:val="bullet"/>
+      <w:lvlText w:val=""/>
+      <w:lvlJc w:val="left"/>
+      <w:pPr>
+        <w:ind w:left="5760" w:hanging="360"/>
+      </w:pPr>
+      <w:rPr>
+        <w:rFonts w:ascii="Symbol" w:hAnsi="Symbol" w:hint="default"/>
+      </w:rPr>
+    </w:lvl>
+    <w:lvl w:ilvl="7" w:tplc="2C0A0003" w:tentative="1">
+      <w:start w:val="1"/>
+      <w:numFmt w:val="bullet"/>
+      <w:lvlText w:val="o"/>
+      <w:lvlJc w:val="left"/>
+      <w:pPr>
+        <w:ind w:left="6480" w:hanging="360"/>
+      </w:pPr>
+      <w:rPr>
+        <w:rFonts w:ascii="Courier New" w:hAnsi="Courier New" w:cs="Courier New" w:hint="default"/>
+      </w:rPr>
+    </w:lvl>
+    <w:lvl w:ilvl="8" w:tplc="2C0A0005" w:tentative="1">
+      <w:start w:val="1"/>
+      <w:numFmt w:val="bullet"/>
+      <w:lvlText w:val=""/>
+      <w:lvlJc w:val="left"/>
+      <w:pPr>
+        <w:ind w:left="7200" w:hanging="360"/>
+      </w:pPr>
+      <w:rPr>
+        <w:rFonts w:ascii="Wingdings" w:hAnsi="Wingdings" w:hint="default"/>
+      </w:rPr>
+    </w:lvl>
+  </w:abstractNum>
+  <w:abstractNum w:abstractNumId="4" w15:restartNumberingAfterBreak="0">
+    <w:nsid w:val="6D0A67CB"/>
+    <w:multiLevelType w:val="hybridMultilevel"/>
+    <w:tmpl w:val="6CD81D24"/>
+    <w:lvl w:ilvl="0" w:tplc="2C0A0001">
+      <w:start w:val="1"/>
+      <w:numFmt w:val="bullet"/>
+      <w:lvlText w:val=""/>
+      <w:lvlJc w:val="left"/>
+      <w:pPr>
+        <w:ind w:left="1440" w:hanging="360"/>
+      </w:pPr>
+      <w:rPr>
+        <w:rFonts w:ascii="Symbol" w:hAnsi="Symbol" w:hint="default"/>
+      </w:rPr>
+    </w:lvl>
+    <w:lvl w:ilvl="1" w:tplc="2C0A0003" w:tentative="1">
+      <w:start w:val="1"/>
+      <w:numFmt w:val="bullet"/>
+      <w:lvlText w:val="o"/>
+      <w:lvlJc w:val="left"/>
+      <w:pPr>
+        <w:ind w:left="2160" w:hanging="360"/>
+      </w:pPr>
+      <w:rPr>
+        <w:rFonts w:ascii="Courier New" w:hAnsi="Courier New" w:cs="Courier New" w:hint="default"/>
+      </w:rPr>
+    </w:lvl>
+    <w:lvl w:ilvl="2" w:tplc="2C0A0005" w:tentative="1">
+      <w:start w:val="1"/>
+      <w:numFmt w:val="bullet"/>
+      <w:lvlText w:val=""/>
+      <w:lvlJc w:val="left"/>
+      <w:pPr>
+        <w:ind w:left="2880" w:hanging="360"/>
+      </w:pPr>
+      <w:rPr>
+        <w:rFonts w:ascii="Wingdings" w:hAnsi="Wingdings" w:hint="default"/>
+      </w:rPr>
+    </w:lvl>
+    <w:lvl w:ilvl="3" w:tplc="2C0A0001" w:tentative="1">
+      <w:start w:val="1"/>
+      <w:numFmt w:val="bullet"/>
+      <w:lvlText w:val=""/>
+      <w:lvlJc w:val="left"/>
+      <w:pPr>
+        <w:ind w:left="3600" w:hanging="360"/>
+      </w:pPr>
+      <w:rPr>
+        <w:rFonts w:ascii="Symbol" w:hAnsi="Symbol" w:hint="default"/>
+      </w:rPr>
+    </w:lvl>
+    <w:lvl w:ilvl="4" w:tplc="2C0A0003" w:tentative="1">
+      <w:start w:val="1"/>
+      <w:numFmt w:val="bullet"/>
+      <w:lvlText w:val="o"/>
+      <w:lvlJc w:val="left"/>
+      <w:pPr>
+        <w:ind w:left="4320" w:hanging="360"/>
+      </w:pPr>
+      <w:rPr>
+        <w:rFonts w:ascii="Courier New" w:hAnsi="Courier New" w:cs="Courier New" w:hint="default"/>
+      </w:rPr>
+    </w:lvl>
+    <w:lvl w:ilvl="5" w:tplc="2C0A0005" w:tentative="1">
+      <w:start w:val="1"/>
+      <w:numFmt w:val="bullet"/>
+      <w:lvlText w:val=""/>
+      <w:lvlJc w:val="left"/>
+      <w:pPr>
+        <w:ind w:left="5040" w:hanging="360"/>
+      </w:pPr>
+      <w:rPr>
+        <w:rFonts w:ascii="Wingdings" w:hAnsi="Wingdings" w:hint="default"/>
+      </w:rPr>
+    </w:lvl>
+    <w:lvl w:ilvl="6" w:tplc="2C0A0001" w:tentative="1">
+      <w:start w:val="1"/>
+      <w:numFmt w:val="bullet"/>
+      <w:lvlText w:val=""/>
+      <w:lvlJc w:val="left"/>
+      <w:pPr>
+        <w:ind w:left="5760" w:hanging="360"/>
+      </w:pPr>
+      <w:rPr>
+        <w:rFonts w:ascii="Symbol" w:hAnsi="Symbol" w:hint="default"/>
+      </w:rPr>
+    </w:lvl>
+    <w:lvl w:ilvl="7" w:tplc="2C0A0003" w:tentative="1">
+      <w:start w:val="1"/>
+      <w:numFmt w:val="bullet"/>
+      <w:lvlText w:val="o"/>
+      <w:lvlJc w:val="left"/>
+      <w:pPr>
+        <w:ind w:left="6480" w:hanging="360"/>
+      </w:pPr>
+      <w:rPr>
+        <w:rFonts w:ascii="Courier New" w:hAnsi="Courier New" w:cs="Courier New" w:hint="default"/>
+      </w:rPr>
+    </w:lvl>
+    <w:lvl w:ilvl="8" w:tplc="2C0A0005" w:tentative="1">
+      <w:start w:val="1"/>
+      <w:numFmt w:val="bullet"/>
+      <w:lvlText w:val=""/>
+      <w:lvlJc w:val="left"/>
+      <w:pPr>
+        <w:ind w:left="7200" w:hanging="360"/>
+      </w:pPr>
+      <w:rPr>
+        <w:rFonts w:ascii="Wingdings" w:hAnsi="Wingdings" w:hint="default"/>
+      </w:rPr>
+    </w:lvl>
+  </w:abstractNum>
+  <w:abstractNum w:abstractNumId="5" w15:restartNumberingAfterBreak="0">
+    <w:nsid w:val="7AAA23C1"/>
+    <w:multiLevelType w:val="hybridMultilevel"/>
+    <w:tmpl w:val="BF1055D4"/>
+    <w:lvl w:ilvl="0" w:tplc="2C0A0001">
+      <w:start w:val="1"/>
+      <w:numFmt w:val="bullet"/>
+      <w:lvlText w:val=""/>
+      <w:lvlJc w:val="left"/>
+      <w:pPr>
+        <w:ind w:left="1440" w:hanging="360"/>
+      </w:pPr>
+      <w:rPr>
+        <w:rFonts w:ascii="Symbol" w:hAnsi="Symbol" w:hint="default"/>
       </w:rPr>
     </w:lvl>
     <w:lvl w:ilvl="1" w:tplc="2C0A0003" w:tentative="1">
@@ -966,10 +1475,19 @@
     <w:abstractNumId w:val="0"/>
   </w:num>
   <w:num w:numId="2">
+    <w:abstractNumId w:val="2"/>
+  </w:num>
+  <w:num w:numId="3">
+    <w:abstractNumId w:val="3"/>
+  </w:num>
+  <w:num w:numId="4">
     <w:abstractNumId w:val="1"/>
   </w:num>
-  <w:num w:numId="3">
-    <w:abstractNumId w:val="2"/>
+  <w:num w:numId="5">
+    <w:abstractNumId w:val="5"/>
+  </w:num>
+  <w:num w:numId="6">
+    <w:abstractNumId w:val="4"/>
   </w:num>
 </w:numbering>
 </file>

</xml_diff>